<commit_message>
git, shortcuts, mason, objective-c, java
</commit_message>
<xml_diff>
--- a/MacShortcuts.docx
+++ b/MacShortcuts.docx
@@ -124,8 +124,16 @@
             <w:tcW w:w="4505" w:type="dxa"/>
           </w:tcPr>
           <w:p>
+            <w:pPr>
+              <w:rPr>
+                <w:highlight w:val="yellow"/>
+              </w:rPr>
+            </w:pPr>
             <w:proofErr w:type="spellStart"/>
             <w:r>
+              <w:rPr>
+                <w:highlight w:val="yellow"/>
+              </w:rPr>
               <w:t>Cmd+Opt+Esc</w:t>
             </w:r>
             <w:proofErr w:type="spellEnd"/>
@@ -136,9 +144,19 @@
             <w:tcW w:w="4505" w:type="dxa"/>
           </w:tcPr>
           <w:p>
-            <w:r>
+            <w:pPr>
+              <w:rPr>
+                <w:highlight w:val="yellow"/>
+              </w:rPr>
+            </w:pPr>
+            <w:r>
+              <w:rPr>
+                <w:highlight w:val="yellow"/>
+              </w:rPr>
               <w:t>Open Kill applications menu</w:t>
             </w:r>
+            <w:bookmarkStart w:id="0" w:name="_GoBack"/>
+            <w:bookmarkEnd w:id="0"/>
           </w:p>
         </w:tc>
       </w:tr>
@@ -468,10 +486,7 @@
           </w:tcPr>
           <w:p>
             <w:r>
-              <w:t>Move to start/end of line/doc</w:t>
-            </w:r>
-            <w:r>
-              <w:t xml:space="preserve"> – on browser</w:t>
+              <w:t>Move to start/end of line/doc – on browser</w:t>
             </w:r>
           </w:p>
         </w:tc>
@@ -503,12 +518,7 @@
           </w:tcPr>
           <w:p>
             <w:r>
-              <w:t xml:space="preserve">Move to start/end of </w:t>
-            </w:r>
-            <w:bookmarkStart w:id="0" w:name="_GoBack"/>
-            <w:bookmarkEnd w:id="0"/>
-            <w:r>
-              <w:t>doc</w:t>
+              <w:t>Move to start/end of doc</w:t>
             </w:r>
             <w:r>
               <w:t xml:space="preserve"> – on apps</w:t>
@@ -731,7 +741,6 @@
           <w:rFonts w:ascii="Times New Roman" w:eastAsia="Times New Roman" w:hAnsi="Times New Roman" w:cs="Times New Roman"/>
         </w:rPr>
       </w:pPr>
-      <w:proofErr w:type="gramStart"/>
       <w:r>
         <w:rPr>
           <w:rFonts w:ascii="Segoe UI" w:eastAsia="Times New Roman" w:hAnsi="Segoe UI" w:cs="Segoe UI"/>
@@ -754,7 +763,6 @@
         <w:t>tada</w:t>
       </w:r>
       <w:proofErr w:type="spellEnd"/>
-      <w:proofErr w:type="gramEnd"/>
       <w:r>
         <w:rPr>
           <w:rFonts w:ascii="Segoe UI" w:eastAsia="Times New Roman" w:hAnsi="Segoe UI" w:cs="Segoe UI"/>
@@ -787,19 +795,11 @@
           <w:rFonts w:ascii="Times New Roman" w:eastAsia="Times New Roman" w:hAnsi="Times New Roman" w:cs="Times New Roman"/>
         </w:rPr>
       </w:pPr>
-      <w:proofErr w:type="gramStart"/>
       <w:r>
         <w:rPr>
           <w:rFonts w:ascii="Times New Roman" w:eastAsia="Times New Roman" w:hAnsi="Times New Roman" w:cs="Times New Roman"/>
         </w:rPr>
-        <w:t>:blush</w:t>
-      </w:r>
-      <w:proofErr w:type="gramEnd"/>
-      <w:r>
-        <w:rPr>
-          <w:rFonts w:ascii="Times New Roman" w:eastAsia="Times New Roman" w:hAnsi="Times New Roman" w:cs="Times New Roman"/>
-        </w:rPr>
-        <w:t xml:space="preserve">: - </w:t>
+        <w:t xml:space="preserve">:blush: - </w:t>
       </w:r>
       <w:proofErr w:type="spellStart"/>
       <w:r>
@@ -832,13 +832,8 @@
           <w:numId w:val="2"/>
         </w:numPr>
       </w:pPr>
-      <w:proofErr w:type="gramStart"/>
-      <w:r>
-        <w:t>:joy</w:t>
-      </w:r>
-      <w:proofErr w:type="gramEnd"/>
-      <w:r>
-        <w:t>: - cry-laughing</w:t>
+      <w:r>
+        <w:t>:joy: - cry-laughing</w:t>
       </w:r>
     </w:p>
     <w:p>
@@ -849,17 +844,12 @@
           <w:numId w:val="2"/>
         </w:numPr>
       </w:pPr>
-      <w:proofErr w:type="gramStart"/>
       <w:r>
         <w:t>:</w:t>
       </w:r>
       <w:proofErr w:type="spellStart"/>
       <w:r>
-        <w:t>cold</w:t>
-      </w:r>
-      <w:proofErr w:type="gramEnd"/>
-      <w:r>
-        <w:t>_sweat</w:t>
+        <w:t>cold_sweat</w:t>
       </w:r>
       <w:proofErr w:type="spellEnd"/>
       <w:r>

</xml_diff>